<commit_message>
Add: EIGRP cover and fix: Mam's Designation
</commit_message>
<xml_diff>
--- a/LabReportCoverPage.docx
+++ b/LabReportCoverPage.docx
@@ -201,19 +201,31 @@
         <w:rPr>
           <w:rFonts w:ascii="Times New Roman" w:hAnsi="Times New Roman"/>
           <w:b/>
+          <w:sz w:val="36"/>
+          <w:szCs w:val="28"/>
+        </w:rPr>
+      </w:pPr>
+      <w:r>
+        <w:rPr>
+          <w:rFonts w:ascii="Times New Roman" w:hAnsi="Times New Roman"/>
+          <w:b/>
+          <w:sz w:val="36"/>
+          <w:szCs w:val="28"/>
+        </w:rPr>
+        <w:t>Static Routing</w:t>
+      </w:r>
+    </w:p>
+    <w:p>
+      <w:pPr>
+        <w:spacing w:after="0" w:line="360" w:lineRule="auto"/>
+        <w:jc w:val="center"/>
+        <w:rPr>
+          <w:rFonts w:ascii="Times New Roman" w:hAnsi="Times New Roman"/>
+          <w:b/>
           <w:sz w:val="38"/>
           <w:szCs w:val="28"/>
         </w:rPr>
       </w:pPr>
-      <w:r>
-        <w:rPr>
-          <w:rFonts w:ascii="Times New Roman" w:hAnsi="Times New Roman"/>
-          <w:b/>
-          <w:sz w:val="36"/>
-          <w:szCs w:val="28"/>
-        </w:rPr>
-        <w:t>Static Routing</w:t>
-      </w:r>
     </w:p>
     <w:p>
       <w:pPr>
@@ -326,7 +338,16 @@
           <w:sz w:val="36"/>
           <w:szCs w:val="28"/>
         </w:rPr>
-        <w:t>Lecturer, Department of CSE</w:t>
+        <w:t>Lecturer (Senior Scale)</w:t>
+      </w:r>
+      <w:r>
+        <w:rPr>
+          <w:rFonts w:ascii="Times New Roman" w:hAnsi="Times New Roman"/>
+          <w:b/>
+          <w:sz w:val="36"/>
+          <w:szCs w:val="28"/>
+        </w:rPr>
+        <w:t>, Department of CSE</w:t>
       </w:r>
     </w:p>
     <w:p>
@@ -351,18 +372,6 @@
     <w:p>
       <w:pPr>
         <w:spacing w:after="0" w:line="360" w:lineRule="auto"/>
-        <w:jc w:val="center"/>
-        <w:rPr>
-          <w:rFonts w:ascii="Times New Roman" w:hAnsi="Times New Roman"/>
-          <w:sz w:val="36"/>
-          <w:szCs w:val="28"/>
-        </w:rPr>
-      </w:pPr>
-    </w:p>
-    <w:p>
-      <w:pPr>
-        <w:spacing w:after="0" w:line="360" w:lineRule="auto"/>
-        <w:jc w:val="center"/>
         <w:rPr>
           <w:rFonts w:ascii="Times New Roman" w:hAnsi="Times New Roman"/>
           <w:sz w:val="36"/>
@@ -564,7 +573,25 @@
           <w:sz w:val="34"/>
           <w:szCs w:val="36"/>
         </w:rPr>
-        <w:t xml:space="preserve"> 22th Feb, 2022</w:t>
+        <w:t xml:space="preserve"> </w:t>
+      </w:r>
+      <w:r>
+        <w:rPr>
+          <w:rFonts w:ascii="Times New Roman" w:hAnsi="Times New Roman"/>
+          <w:b/>
+          <w:sz w:val="34"/>
+          <w:szCs w:val="36"/>
+        </w:rPr>
+        <w:t>27th</w:t>
+      </w:r>
+      <w:r>
+        <w:rPr>
+          <w:rFonts w:ascii="Times New Roman" w:hAnsi="Times New Roman"/>
+          <w:b/>
+          <w:sz w:val="34"/>
+          <w:szCs w:val="36"/>
+        </w:rPr>
+        <w:t xml:space="preserve"> Feb, 2022</w:t>
       </w:r>
     </w:p>
     <w:p>
@@ -791,6 +818,18 @@
           <w:szCs w:val="28"/>
         </w:rPr>
       </w:pPr>
+    </w:p>
+    <w:p>
+      <w:pPr>
+        <w:spacing w:after="0" w:line="360" w:lineRule="auto"/>
+        <w:jc w:val="center"/>
+        <w:rPr>
+          <w:rFonts w:ascii="Times New Roman" w:hAnsi="Times New Roman"/>
+          <w:b/>
+          <w:sz w:val="36"/>
+          <w:szCs w:val="28"/>
+        </w:rPr>
+      </w:pPr>
       <w:r>
         <w:rPr>
           <w:rFonts w:ascii="Times New Roman" w:hAnsi="Times New Roman"/>
@@ -891,7 +930,16 @@
           <w:sz w:val="36"/>
           <w:szCs w:val="28"/>
         </w:rPr>
-        <w:t>Lecturer, Department of CSE</w:t>
+        <w:t>Lecturer (Senior Scale)</w:t>
+      </w:r>
+      <w:r>
+        <w:rPr>
+          <w:rFonts w:ascii="Times New Roman" w:hAnsi="Times New Roman"/>
+          <w:b/>
+          <w:sz w:val="36"/>
+          <w:szCs w:val="28"/>
+        </w:rPr>
+        <w:t>, Department of CSE</w:t>
       </w:r>
     </w:p>
     <w:p>
@@ -930,17 +978,6 @@
         <w:jc w:val="center"/>
         <w:rPr>
           <w:rFonts w:ascii="Times New Roman" w:hAnsi="Times New Roman"/>
-          <w:sz w:val="36"/>
-          <w:szCs w:val="28"/>
-        </w:rPr>
-      </w:pPr>
-    </w:p>
-    <w:p>
-      <w:pPr>
-        <w:spacing w:after="0" w:line="360" w:lineRule="auto"/>
-        <w:jc w:val="center"/>
-        <w:rPr>
-          <w:rFonts w:ascii="Times New Roman" w:hAnsi="Times New Roman"/>
           <w:b/>
           <w:sz w:val="34"/>
           <w:szCs w:val="28"/>
@@ -1129,7 +1166,25 @@
           <w:sz w:val="34"/>
           <w:szCs w:val="36"/>
         </w:rPr>
-        <w:t xml:space="preserve"> 22th Feb, 2022</w:t>
+        <w:t xml:space="preserve"> </w:t>
+      </w:r>
+      <w:r>
+        <w:rPr>
+          <w:rFonts w:ascii="Times New Roman" w:hAnsi="Times New Roman"/>
+          <w:b/>
+          <w:sz w:val="34"/>
+          <w:szCs w:val="36"/>
+        </w:rPr>
+        <w:t>27th</w:t>
+      </w:r>
+      <w:r>
+        <w:rPr>
+          <w:rFonts w:ascii="Times New Roman" w:hAnsi="Times New Roman"/>
+          <w:b/>
+          <w:sz w:val="34"/>
+          <w:szCs w:val="36"/>
+        </w:rPr>
+        <w:t xml:space="preserve"> Feb, 2022</w:t>
       </w:r>
     </w:p>
     <w:p>
@@ -1356,6 +1411,18 @@
           <w:szCs w:val="28"/>
         </w:rPr>
       </w:pPr>
+    </w:p>
+    <w:p>
+      <w:pPr>
+        <w:spacing w:after="0" w:line="360" w:lineRule="auto"/>
+        <w:jc w:val="center"/>
+        <w:rPr>
+          <w:rFonts w:ascii="Times New Roman" w:hAnsi="Times New Roman"/>
+          <w:b/>
+          <w:sz w:val="36"/>
+          <w:szCs w:val="28"/>
+        </w:rPr>
+      </w:pPr>
       <w:r>
         <w:rPr>
           <w:rFonts w:ascii="Times New Roman" w:hAnsi="Times New Roman"/>
@@ -1456,7 +1523,16 @@
           <w:sz w:val="36"/>
           <w:szCs w:val="28"/>
         </w:rPr>
-        <w:t>Lecturer, Department of CSE</w:t>
+        <w:t>Lecturer (Senior Scale)</w:t>
+      </w:r>
+      <w:r>
+        <w:rPr>
+          <w:rFonts w:ascii="Times New Roman" w:hAnsi="Times New Roman"/>
+          <w:b/>
+          <w:sz w:val="36"/>
+          <w:szCs w:val="28"/>
+        </w:rPr>
+        <w:t>, Department of CSE</w:t>
       </w:r>
     </w:p>
     <w:p>
@@ -1495,17 +1571,6 @@
         <w:jc w:val="center"/>
         <w:rPr>
           <w:rFonts w:ascii="Times New Roman" w:hAnsi="Times New Roman"/>
-          <w:sz w:val="36"/>
-          <w:szCs w:val="28"/>
-        </w:rPr>
-      </w:pPr>
-    </w:p>
-    <w:p>
-      <w:pPr>
-        <w:spacing w:after="0" w:line="360" w:lineRule="auto"/>
-        <w:jc w:val="center"/>
-        <w:rPr>
-          <w:rFonts w:ascii="Times New Roman" w:hAnsi="Times New Roman"/>
           <w:b/>
           <w:sz w:val="34"/>
           <w:szCs w:val="28"/>
@@ -1674,6 +1739,591 @@
         <w:jc w:val="center"/>
         <w:rPr>
           <w:rFonts w:ascii="Times New Roman" w:hAnsi="Times New Roman"/>
+          <w:b/>
+          <w:sz w:val="34"/>
+          <w:szCs w:val="36"/>
+        </w:rPr>
+      </w:pPr>
+      <w:r>
+        <w:rPr>
+          <w:rFonts w:ascii="Times New Roman" w:hAnsi="Times New Roman"/>
+          <w:b/>
+          <w:sz w:val="34"/>
+          <w:szCs w:val="36"/>
+        </w:rPr>
+        <w:t>Date of submission:</w:t>
+      </w:r>
+      <w:r>
+        <w:rPr>
+          <w:rFonts w:ascii="Times New Roman" w:hAnsi="Times New Roman"/>
+          <w:b/>
+          <w:sz w:val="34"/>
+          <w:szCs w:val="36"/>
+        </w:rPr>
+        <w:t xml:space="preserve"> </w:t>
+      </w:r>
+      <w:r>
+        <w:rPr>
+          <w:rFonts w:ascii="Times New Roman" w:hAnsi="Times New Roman"/>
+          <w:b/>
+          <w:sz w:val="34"/>
+          <w:szCs w:val="36"/>
+        </w:rPr>
+        <w:t>27th</w:t>
+      </w:r>
+      <w:r>
+        <w:rPr>
+          <w:rFonts w:ascii="Times New Roman" w:hAnsi="Times New Roman"/>
+          <w:b/>
+          <w:sz w:val="34"/>
+          <w:szCs w:val="36"/>
+        </w:rPr>
+        <w:t xml:space="preserve"> Feb, 2022</w:t>
+      </w:r>
+    </w:p>
+    <w:p>
+      <w:pPr>
+        <w:spacing w:after="0" w:line="240" w:lineRule="auto"/>
+        <w:jc w:val="center"/>
+        <w:rPr>
+          <w:rFonts w:ascii="Times New Roman" w:hAnsi="Times New Roman"/>
+          <w:sz w:val="28"/>
+          <w:szCs w:val="28"/>
+        </w:rPr>
+      </w:pPr>
+    </w:p>
+    <w:p>
+      <w:pPr>
+        <w:spacing w:after="0" w:line="240" w:lineRule="auto"/>
+        <w:jc w:val="center"/>
+        <w:rPr>
+          <w:rFonts w:ascii="Times New Roman" w:hAnsi="Times New Roman"/>
+          <w:sz w:val="28"/>
+          <w:szCs w:val="28"/>
+        </w:rPr>
+      </w:pPr>
+    </w:p>
+    <w:p>
+      <w:pPr>
+        <w:spacing w:after="0" w:line="240" w:lineRule="auto"/>
+        <w:jc w:val="center"/>
+        <w:rPr>
+          <w:rFonts w:ascii="Times New Roman" w:hAnsi="Times New Roman"/>
+          <w:sz w:val="28"/>
+          <w:szCs w:val="28"/>
+        </w:rPr>
+      </w:pPr>
+      <w:r>
+        <w:rPr>
+          <w:rFonts w:ascii="Times New Roman" w:hAnsi="Times New Roman"/>
+          <w:noProof/>
+        </w:rPr>
+        <w:drawing>
+          <wp:anchor distT="0" distB="0" distL="114300" distR="114300" simplePos="0" relativeHeight="251666432" behindDoc="1" locked="0" layoutInCell="1" allowOverlap="1">
+            <wp:simplePos x="0" y="0"/>
+            <wp:positionH relativeFrom="column">
+              <wp:posOffset>1020445</wp:posOffset>
+            </wp:positionH>
+            <wp:positionV relativeFrom="paragraph">
+              <wp:posOffset>-269240</wp:posOffset>
+            </wp:positionV>
+            <wp:extent cx="3891280" cy="1116330"/>
+            <wp:effectExtent l="19050" t="0" r="0" b="0"/>
+            <wp:wrapNone/>
+            <wp:docPr id="1" name="Picture 1"/>
+            <wp:cNvGraphicFramePr>
+              <a:graphicFrameLocks xmlns:a="http://schemas.openxmlformats.org/drawingml/2006/main" noChangeAspect="1"/>
+            </wp:cNvGraphicFramePr>
+            <a:graphic xmlns:a="http://schemas.openxmlformats.org/drawingml/2006/main">
+              <a:graphicData uri="http://schemas.openxmlformats.org/drawingml/2006/picture">
+                <pic:pic xmlns:pic="http://schemas.openxmlformats.org/drawingml/2006/picture">
+                  <pic:nvPicPr>
+                    <pic:cNvPr id="0" name="Picture 1"/>
+                    <pic:cNvPicPr>
+                      <a:picLocks noChangeAspect="1" noChangeArrowheads="1"/>
+                    </pic:cNvPicPr>
+                  </pic:nvPicPr>
+                  <pic:blipFill>
+                    <a:blip r:embed="rId4"/>
+                    <a:srcRect/>
+                    <a:stretch>
+                      <a:fillRect/>
+                    </a:stretch>
+                  </pic:blipFill>
+                  <pic:spPr bwMode="auto">
+                    <a:xfrm>
+                      <a:off x="0" y="0"/>
+                      <a:ext cx="3891280" cy="1116330"/>
+                    </a:xfrm>
+                    <a:prstGeom prst="rect">
+                      <a:avLst/>
+                    </a:prstGeom>
+                    <a:noFill/>
+                    <a:ln w="9525">
+                      <a:noFill/>
+                      <a:miter lim="800000"/>
+                      <a:headEnd/>
+                      <a:tailEnd/>
+                    </a:ln>
+                  </pic:spPr>
+                </pic:pic>
+              </a:graphicData>
+            </a:graphic>
+          </wp:anchor>
+        </w:drawing>
+      </w:r>
+    </w:p>
+    <w:p>
+      <w:pPr>
+        <w:spacing w:after="0" w:line="240" w:lineRule="auto"/>
+        <w:jc w:val="center"/>
+        <w:rPr>
+          <w:rFonts w:ascii="Times New Roman" w:hAnsi="Times New Roman"/>
+          <w:sz w:val="28"/>
+          <w:szCs w:val="28"/>
+        </w:rPr>
+      </w:pPr>
+    </w:p>
+    <w:p>
+      <w:pPr>
+        <w:spacing w:after="0" w:line="240" w:lineRule="auto"/>
+        <w:jc w:val="center"/>
+        <w:rPr>
+          <w:rFonts w:ascii="Times New Roman" w:hAnsi="Times New Roman"/>
+          <w:sz w:val="28"/>
+          <w:szCs w:val="28"/>
+        </w:rPr>
+      </w:pPr>
+    </w:p>
+    <w:p>
+      <w:pPr>
+        <w:spacing w:after="0" w:line="240" w:lineRule="auto"/>
+        <w:jc w:val="center"/>
+        <w:rPr>
+          <w:rFonts w:ascii="Times New Roman" w:hAnsi="Times New Roman"/>
+          <w:sz w:val="28"/>
+          <w:szCs w:val="28"/>
+        </w:rPr>
+      </w:pPr>
+    </w:p>
+    <w:p>
+      <w:pPr>
+        <w:spacing w:after="0" w:line="240" w:lineRule="auto"/>
+        <w:jc w:val="center"/>
+        <w:rPr>
+          <w:rFonts w:ascii="Times New Roman" w:hAnsi="Times New Roman"/>
+          <w:sz w:val="36"/>
+          <w:szCs w:val="36"/>
+        </w:rPr>
+      </w:pPr>
+    </w:p>
+    <w:p>
+      <w:pPr>
+        <w:spacing w:after="0" w:line="360" w:lineRule="auto"/>
+        <w:jc w:val="center"/>
+        <w:rPr>
+          <w:rFonts w:ascii="Times New Roman" w:hAnsi="Times New Roman"/>
+          <w:b/>
+          <w:sz w:val="40"/>
+          <w:szCs w:val="36"/>
+        </w:rPr>
+      </w:pPr>
+    </w:p>
+    <w:p>
+      <w:pPr>
+        <w:spacing w:after="0" w:line="360" w:lineRule="auto"/>
+        <w:jc w:val="center"/>
+        <w:rPr>
+          <w:rFonts w:ascii="Times New Roman" w:hAnsi="Times New Roman"/>
+          <w:b/>
+          <w:sz w:val="52"/>
+          <w:szCs w:val="36"/>
+        </w:rPr>
+      </w:pPr>
+      <w:r>
+        <w:rPr>
+          <w:rFonts w:ascii="Times New Roman" w:hAnsi="Times New Roman"/>
+          <w:b/>
+          <w:sz w:val="52"/>
+          <w:szCs w:val="36"/>
+        </w:rPr>
+        <w:t>Lab Report</w:t>
+      </w:r>
+    </w:p>
+    <w:p>
+      <w:pPr>
+        <w:spacing w:after="0" w:line="360" w:lineRule="auto"/>
+        <w:jc w:val="center"/>
+        <w:rPr>
+          <w:rFonts w:ascii="Times New Roman" w:hAnsi="Times New Roman"/>
+          <w:b/>
+          <w:sz w:val="40"/>
+          <w:szCs w:val="36"/>
+        </w:rPr>
+      </w:pPr>
+      <w:proofErr w:type="gramStart"/>
+      <w:r>
+        <w:rPr>
+          <w:rFonts w:ascii="Times New Roman" w:hAnsi="Times New Roman"/>
+          <w:b/>
+          <w:sz w:val="40"/>
+          <w:szCs w:val="36"/>
+        </w:rPr>
+        <w:t>on</w:t>
+      </w:r>
+      <w:proofErr w:type="gramEnd"/>
+    </w:p>
+    <w:p>
+      <w:pPr>
+        <w:spacing w:after="0" w:line="360" w:lineRule="auto"/>
+        <w:jc w:val="center"/>
+        <w:rPr>
+          <w:rFonts w:ascii="Times New Roman" w:hAnsi="Times New Roman"/>
+          <w:b/>
+          <w:sz w:val="36"/>
+          <w:szCs w:val="28"/>
+        </w:rPr>
+      </w:pPr>
+      <w:r>
+        <w:rPr>
+          <w:rFonts w:ascii="Times New Roman" w:hAnsi="Times New Roman"/>
+          <w:b/>
+          <w:sz w:val="36"/>
+          <w:szCs w:val="28"/>
+        </w:rPr>
+        <w:t>EIGRP</w:t>
+      </w:r>
+    </w:p>
+    <w:p>
+      <w:pPr>
+        <w:spacing w:after="0" w:line="360" w:lineRule="auto"/>
+        <w:jc w:val="center"/>
+        <w:rPr>
+          <w:rFonts w:ascii="Times New Roman" w:hAnsi="Times New Roman"/>
+          <w:b/>
+          <w:sz w:val="36"/>
+          <w:szCs w:val="28"/>
+        </w:rPr>
+      </w:pPr>
+    </w:p>
+    <w:p>
+      <w:pPr>
+        <w:spacing w:after="0" w:line="360" w:lineRule="auto"/>
+        <w:jc w:val="center"/>
+        <w:rPr>
+          <w:rFonts w:ascii="Times New Roman" w:hAnsi="Times New Roman"/>
+          <w:b/>
+          <w:sz w:val="36"/>
+          <w:szCs w:val="28"/>
+        </w:rPr>
+      </w:pPr>
+      <w:r>
+        <w:rPr>
+          <w:rFonts w:ascii="Times New Roman" w:hAnsi="Times New Roman"/>
+          <w:b/>
+          <w:sz w:val="36"/>
+          <w:szCs w:val="28"/>
+        </w:rPr>
+        <w:t>Submitted To:</w:t>
+      </w:r>
+    </w:p>
+    <w:p>
+      <w:pPr>
+        <w:spacing w:after="0" w:line="360" w:lineRule="auto"/>
+        <w:jc w:val="center"/>
+        <w:rPr>
+          <w:rFonts w:ascii="Times New Roman" w:hAnsi="Times New Roman"/>
+          <w:b/>
+          <w:sz w:val="36"/>
+          <w:szCs w:val="28"/>
+        </w:rPr>
+      </w:pPr>
+      <w:r>
+        <w:rPr>
+          <w:rFonts w:ascii="Times New Roman" w:hAnsi="Times New Roman"/>
+          <w:b/>
+          <w:sz w:val="36"/>
+          <w:szCs w:val="28"/>
+        </w:rPr>
+        <w:t xml:space="preserve">Ms. </w:t>
+      </w:r>
+      <w:proofErr w:type="spellStart"/>
+      <w:r>
+        <w:rPr>
+          <w:rFonts w:ascii="Times New Roman" w:hAnsi="Times New Roman"/>
+          <w:b/>
+          <w:sz w:val="36"/>
+          <w:szCs w:val="28"/>
+        </w:rPr>
+        <w:t>Fatema</w:t>
+      </w:r>
+      <w:proofErr w:type="spellEnd"/>
+      <w:r>
+        <w:rPr>
+          <w:rFonts w:ascii="Times New Roman" w:hAnsi="Times New Roman"/>
+          <w:b/>
+          <w:sz w:val="36"/>
+          <w:szCs w:val="28"/>
+        </w:rPr>
+        <w:t xml:space="preserve"> </w:t>
+      </w:r>
+      <w:proofErr w:type="spellStart"/>
+      <w:r>
+        <w:rPr>
+          <w:rFonts w:ascii="Times New Roman" w:hAnsi="Times New Roman"/>
+          <w:b/>
+          <w:sz w:val="36"/>
+          <w:szCs w:val="28"/>
+        </w:rPr>
+        <w:t>Tuj</w:t>
+      </w:r>
+      <w:proofErr w:type="spellEnd"/>
+      <w:r>
+        <w:rPr>
+          <w:rFonts w:ascii="Times New Roman" w:hAnsi="Times New Roman"/>
+          <w:b/>
+          <w:sz w:val="36"/>
+          <w:szCs w:val="28"/>
+        </w:rPr>
+        <w:t xml:space="preserve"> </w:t>
+      </w:r>
+      <w:proofErr w:type="spellStart"/>
+      <w:r>
+        <w:rPr>
+          <w:rFonts w:ascii="Times New Roman" w:hAnsi="Times New Roman"/>
+          <w:b/>
+          <w:sz w:val="36"/>
+          <w:szCs w:val="28"/>
+        </w:rPr>
+        <w:t>Johora</w:t>
+      </w:r>
+      <w:proofErr w:type="spellEnd"/>
+    </w:p>
+    <w:p>
+      <w:pPr>
+        <w:spacing w:after="0" w:line="360" w:lineRule="auto"/>
+        <w:jc w:val="center"/>
+        <w:rPr>
+          <w:rFonts w:ascii="Times New Roman" w:hAnsi="Times New Roman"/>
+          <w:b/>
+          <w:sz w:val="36"/>
+          <w:szCs w:val="28"/>
+        </w:rPr>
+      </w:pPr>
+      <w:r>
+        <w:rPr>
+          <w:rFonts w:ascii="Times New Roman" w:hAnsi="Times New Roman"/>
+          <w:b/>
+          <w:sz w:val="36"/>
+          <w:szCs w:val="28"/>
+        </w:rPr>
+        <w:t>Lecturer (Senior Scale), Department of CSE</w:t>
+      </w:r>
+    </w:p>
+    <w:p>
+      <w:pPr>
+        <w:spacing w:after="0" w:line="360" w:lineRule="auto"/>
+        <w:jc w:val="center"/>
+        <w:rPr>
+          <w:rFonts w:ascii="Times New Roman" w:hAnsi="Times New Roman"/>
+          <w:sz w:val="36"/>
+          <w:szCs w:val="28"/>
+        </w:rPr>
+      </w:pPr>
+      <w:r>
+        <w:rPr>
+          <w:rFonts w:ascii="Times New Roman" w:hAnsi="Times New Roman"/>
+          <w:sz w:val="36"/>
+          <w:szCs w:val="28"/>
+        </w:rPr>
+        <w:t>Daffodil International University</w:t>
+      </w:r>
+    </w:p>
+    <w:p>
+      <w:pPr>
+        <w:spacing w:after="0" w:line="360" w:lineRule="auto"/>
+        <w:jc w:val="center"/>
+        <w:rPr>
+          <w:rFonts w:ascii="Times New Roman" w:hAnsi="Times New Roman"/>
+          <w:sz w:val="36"/>
+          <w:szCs w:val="28"/>
+        </w:rPr>
+      </w:pPr>
+    </w:p>
+    <w:p>
+      <w:pPr>
+        <w:spacing w:after="0" w:line="360" w:lineRule="auto"/>
+        <w:jc w:val="center"/>
+        <w:rPr>
+          <w:rFonts w:ascii="Times New Roman" w:hAnsi="Times New Roman"/>
+          <w:b/>
+          <w:sz w:val="34"/>
+          <w:szCs w:val="28"/>
+        </w:rPr>
+      </w:pPr>
+      <w:r>
+        <w:rPr>
+          <w:rFonts w:ascii="Times New Roman" w:hAnsi="Times New Roman"/>
+          <w:b/>
+          <w:sz w:val="34"/>
+          <w:szCs w:val="28"/>
+        </w:rPr>
+        <w:t>Submitted By:</w:t>
+      </w:r>
+    </w:p>
+    <w:p>
+      <w:pPr>
+        <w:spacing w:after="0" w:line="360" w:lineRule="auto"/>
+        <w:jc w:val="center"/>
+        <w:rPr>
+          <w:rFonts w:ascii="Times New Roman" w:hAnsi="Times New Roman"/>
+          <w:b/>
+          <w:sz w:val="32"/>
+          <w:szCs w:val="28"/>
+        </w:rPr>
+      </w:pPr>
+      <w:r>
+        <w:rPr>
+          <w:rFonts w:ascii="Times New Roman" w:hAnsi="Times New Roman"/>
+          <w:b/>
+          <w:sz w:val="32"/>
+          <w:szCs w:val="28"/>
+        </w:rPr>
+        <w:t>Md.  Neamoth Ullah</w:t>
+      </w:r>
+    </w:p>
+    <w:p>
+      <w:pPr>
+        <w:spacing w:after="0" w:line="360" w:lineRule="auto"/>
+        <w:jc w:val="center"/>
+        <w:rPr>
+          <w:rFonts w:ascii="Times New Roman" w:hAnsi="Times New Roman"/>
+          <w:sz w:val="32"/>
+          <w:szCs w:val="28"/>
+        </w:rPr>
+      </w:pPr>
+      <w:r>
+        <w:rPr>
+          <w:rFonts w:ascii="Times New Roman" w:hAnsi="Times New Roman"/>
+          <w:sz w:val="32"/>
+          <w:szCs w:val="28"/>
+        </w:rPr>
+        <w:t xml:space="preserve">ID No: </w:t>
+      </w:r>
+      <w:r>
+        <w:rPr>
+          <w:rFonts w:ascii="Times New Roman" w:hAnsi="Times New Roman"/>
+          <w:sz w:val="32"/>
+          <w:szCs w:val="28"/>
+        </w:rPr>
+        <w:t>162-15-8202</w:t>
+      </w:r>
+    </w:p>
+    <w:p>
+      <w:pPr>
+        <w:spacing w:after="0" w:line="360" w:lineRule="auto"/>
+        <w:jc w:val="center"/>
+        <w:rPr>
+          <w:rFonts w:ascii="Times New Roman" w:hAnsi="Times New Roman"/>
+          <w:sz w:val="32"/>
+          <w:szCs w:val="28"/>
+        </w:rPr>
+      </w:pPr>
+      <w:r>
+        <w:rPr>
+          <w:rFonts w:ascii="Times New Roman" w:hAnsi="Times New Roman"/>
+          <w:sz w:val="32"/>
+          <w:szCs w:val="28"/>
+        </w:rPr>
+        <w:t>BSC</w:t>
+      </w:r>
+      <w:r>
+        <w:rPr>
+          <w:rFonts w:ascii="Times New Roman" w:hAnsi="Times New Roman"/>
+          <w:sz w:val="32"/>
+          <w:szCs w:val="28"/>
+        </w:rPr>
+        <w:t xml:space="preserve"> Program</w:t>
+      </w:r>
+    </w:p>
+    <w:p>
+      <w:pPr>
+        <w:spacing w:after="0" w:line="360" w:lineRule="auto"/>
+        <w:jc w:val="center"/>
+        <w:rPr>
+          <w:rFonts w:ascii="Times New Roman" w:hAnsi="Times New Roman"/>
+          <w:sz w:val="32"/>
+          <w:szCs w:val="30"/>
+        </w:rPr>
+      </w:pPr>
+      <w:r>
+        <w:rPr>
+          <w:rFonts w:ascii="Times New Roman" w:hAnsi="Times New Roman"/>
+          <w:sz w:val="32"/>
+          <w:szCs w:val="30"/>
+        </w:rPr>
+        <w:t>Department of Computer Science &amp; Engineering</w:t>
+      </w:r>
+    </w:p>
+    <w:p>
+      <w:pPr>
+        <w:spacing w:after="0" w:line="240" w:lineRule="auto"/>
+        <w:jc w:val="center"/>
+        <w:rPr>
+          <w:rFonts w:ascii="Times New Roman" w:hAnsi="Times New Roman"/>
+          <w:sz w:val="32"/>
+          <w:szCs w:val="30"/>
+        </w:rPr>
+      </w:pPr>
+      <w:r>
+        <w:rPr>
+          <w:rFonts w:ascii="Times New Roman" w:hAnsi="Times New Roman"/>
+          <w:sz w:val="32"/>
+          <w:szCs w:val="30"/>
+        </w:rPr>
+        <w:t>Daffodil International University</w:t>
+      </w:r>
+    </w:p>
+    <w:p>
+      <w:pPr>
+        <w:spacing w:after="0" w:line="240" w:lineRule="auto"/>
+        <w:jc w:val="center"/>
+        <w:rPr>
+          <w:rFonts w:ascii="Times New Roman" w:hAnsi="Times New Roman"/>
+          <w:sz w:val="36"/>
+          <w:szCs w:val="36"/>
+        </w:rPr>
+      </w:pPr>
+    </w:p>
+    <w:p>
+      <w:pPr>
+        <w:spacing w:after="0" w:line="240" w:lineRule="auto"/>
+        <w:jc w:val="center"/>
+        <w:rPr>
+          <w:rFonts w:ascii="Times New Roman" w:hAnsi="Times New Roman"/>
+          <w:sz w:val="36"/>
+          <w:szCs w:val="36"/>
+        </w:rPr>
+      </w:pPr>
+    </w:p>
+    <w:p>
+      <w:pPr>
+        <w:spacing w:after="0" w:line="240" w:lineRule="auto"/>
+        <w:jc w:val="center"/>
+        <w:rPr>
+          <w:rFonts w:ascii="Times New Roman" w:hAnsi="Times New Roman"/>
+          <w:b/>
+          <w:sz w:val="34"/>
+          <w:szCs w:val="36"/>
+        </w:rPr>
+      </w:pPr>
+    </w:p>
+    <w:p>
+      <w:pPr>
+        <w:spacing w:after="0" w:line="240" w:lineRule="auto"/>
+        <w:jc w:val="center"/>
+        <w:rPr>
+          <w:rFonts w:ascii="Times New Roman" w:hAnsi="Times New Roman"/>
           <w:sz w:val="32"/>
           <w:szCs w:val="32"/>
         </w:rPr>
@@ -1694,7 +2344,7 @@
           <w:sz w:val="34"/>
           <w:szCs w:val="36"/>
         </w:rPr>
-        <w:t xml:space="preserve"> 22th Feb, 2022</w:t>
+        <w:t xml:space="preserve"> 27th Feb, 2022</w:t>
       </w:r>
     </w:p>
     <w:sectPr>
@@ -1866,6 +2516,7 @@
   <w:style w:type="paragraph" w:default="1" w:styleId="Normal">
     <w:name w:val="Normal"/>
     <w:qFormat/>
+    <w:rsid w:val="00A40AAA"/>
   </w:style>
   <w:style w:type="character" w:default="1" w:styleId="DefaultParagraphFont">
     <w:name w:val="Default Paragraph Font"/>

</xml_diff>